<commit_message>
Eliminacion de .git en lab2
</commit_message>
<xml_diff>
--- a/LabsWord/Taller Funciones.docx
+++ b/LabsWord/Taller Funciones.docx
@@ -594,11 +594,13 @@
         <w:jc w:val="both"/>
         <w:rPr>
           <w:b/>
-        </w:rPr>
-      </w:pPr>
-      <w:r>
-        <w:rPr>
-          <w:b/>
+          <w:highlight w:val="green"/>
+        </w:rPr>
+      </w:pPr>
+      <w:r>
+        <w:rPr>
+          <w:b/>
+          <w:highlight w:val="green"/>
         </w:rPr>
         <w:t>Ejercicio # 9</w:t>
       </w:r>
@@ -608,27 +610,43 @@
         <w:spacing w:after="0"/>
         <w:ind w:left="1"/>
         <w:jc w:val="both"/>
-      </w:pPr>
-    </w:p>
-    <w:p>
-      <w:r>
+        <w:rPr>
+          <w:highlight w:val="green"/>
+        </w:rPr>
+      </w:pPr>
+    </w:p>
+    <w:p>
+      <w:pPr>
+        <w:rPr>
+          <w:highlight w:val="green"/>
+        </w:rPr>
+      </w:pPr>
+      <w:r>
+        <w:rPr>
+          <w:highlight w:val="green"/>
+        </w:rPr>
         <w:t>Escribir una función de nombre Siguiente tal que, recibiendo un número primo mayor que uno, devuelva el número primo inmediatamente siguiente y superior a dicho número primo. Por ejemplo, si se invoca siguiente (7), la función devolverá el número 11</w:t>
       </w:r>
     </w:p>
     <w:p>
       <w:pPr>
         <w:pStyle w:val="ListParagraph"/>
-      </w:pPr>
-    </w:p>
-    <w:p>
-      <w:pPr>
-        <w:rPr>
-          <w:b/>
-        </w:rPr>
-      </w:pPr>
-      <w:r>
-        <w:rPr>
-          <w:b/>
+        <w:rPr>
+          <w:highlight w:val="green"/>
+        </w:rPr>
+      </w:pPr>
+    </w:p>
+    <w:p>
+      <w:pPr>
+        <w:rPr>
+          <w:b/>
+          <w:highlight w:val="green"/>
+        </w:rPr>
+      </w:pPr>
+      <w:r>
+        <w:rPr>
+          <w:b/>
+          <w:highlight w:val="green"/>
         </w:rPr>
         <w:br w:type="page"/>
       </w:r>
@@ -640,28 +658,37 @@
         <w:jc w:val="both"/>
         <w:rPr>
           <w:b/>
-        </w:rPr>
-      </w:pPr>
+          <w:highlight w:val="green"/>
+        </w:rPr>
+      </w:pPr>
+      <w:r>
+        <w:rPr>
+          <w:b/>
+          <w:highlight w:val="green"/>
+        </w:rPr>
+        <w:lastRenderedPageBreak/>
+        <w:t>Ejercicio # 10</w:t>
+      </w:r>
       <w:bookmarkStart w:id="0" w:name="_GoBack"/>
       <w:bookmarkEnd w:id="0"/>
-      <w:r>
-        <w:rPr>
-          <w:b/>
-        </w:rPr>
-        <w:lastRenderedPageBreak/>
-        <w:t>Ejercicio # 10</w:t>
-      </w:r>
-    </w:p>
-    <w:p>
-      <w:pPr>
-        <w:rPr>
+    </w:p>
+    <w:p>
+      <w:pPr>
+        <w:rPr>
+          <w:highlight w:val="green"/>
           <w:lang w:val="es-ES"/>
         </w:rPr>
       </w:pPr>
     </w:p>
     <w:p>
-      <w:r>
-        <w:rPr>
+      <w:pPr>
+        <w:rPr>
+          <w:highlight w:val="green"/>
+        </w:rPr>
+      </w:pPr>
+      <w:r>
+        <w:rPr>
+          <w:highlight w:val="green"/>
           <w:lang w:val="es-ES"/>
         </w:rPr>
         <w:t>La empresa “La Esmeralda” ha tenido excelentes ganancias en el último año gracias a su exitosa política de exportación de productos agrícolas. Debido a los beneficios obtenidos, desea implementar una política de incrementos salariales basada en el desempeño de sus empleados, de esta forma:</w:t>
@@ -673,9 +700,13 @@
           <w:ilvl w:val="1"/>
           <w:numId w:val="7"/>
         </w:numPr>
-      </w:pPr>
-      <w:r>
-        <w:rPr>
+        <w:rPr>
+          <w:highlight w:val="green"/>
+        </w:rPr>
+      </w:pPr>
+      <w:r>
+        <w:rPr>
+          <w:highlight w:val="green"/>
           <w:lang w:val="es-ES"/>
         </w:rPr>
         <w:t>Todos los empleados que ganen más de 5'000.000 recibirán un aumento del 3%</w:t>
@@ -687,9 +718,13 @@
           <w:ilvl w:val="1"/>
           <w:numId w:val="7"/>
         </w:numPr>
-      </w:pPr>
-      <w:r>
-        <w:rPr>
+        <w:rPr>
+          <w:highlight w:val="green"/>
+        </w:rPr>
+      </w:pPr>
+      <w:r>
+        <w:rPr>
+          <w:highlight w:val="green"/>
           <w:lang w:val="es-ES"/>
         </w:rPr>
         <w:t>Todos los empleados que ganen entre 2'000.000 y 5'000.000 recibirán un aumento del 4%</w:t>
@@ -701,9 +736,13 @@
           <w:ilvl w:val="1"/>
           <w:numId w:val="7"/>
         </w:numPr>
-      </w:pPr>
-      <w:r>
-        <w:rPr>
+        <w:rPr>
+          <w:highlight w:val="green"/>
+        </w:rPr>
+      </w:pPr>
+      <w:r>
+        <w:rPr>
+          <w:highlight w:val="green"/>
           <w:lang w:val="es-ES"/>
         </w:rPr>
         <w:t>Todos los empleados que ganen menos de 2'000.000 recibirán un aumento del 5%.</w:t>
@@ -715,9 +754,13 @@
           <w:ilvl w:val="1"/>
           <w:numId w:val="7"/>
         </w:numPr>
-      </w:pPr>
-      <w:r>
-        <w:rPr>
+        <w:rPr>
+          <w:highlight w:val="green"/>
+        </w:rPr>
+      </w:pPr>
+      <w:r>
+        <w:rPr>
+          <w:highlight w:val="green"/>
           <w:lang w:val="es-ES"/>
         </w:rPr>
         <w:t>Se entrega un subsidio adicional según el número de hijos. La regla para este subsidio es:</w:t>
@@ -729,9 +772,13 @@
           <w:ilvl w:val="2"/>
           <w:numId w:val="7"/>
         </w:numPr>
-      </w:pPr>
-      <w:r>
-        <w:rPr>
+        <w:rPr>
+          <w:highlight w:val="green"/>
+        </w:rPr>
+      </w:pPr>
+      <w:r>
+        <w:rPr>
+          <w:highlight w:val="green"/>
           <w:lang w:val="es-ES"/>
         </w:rPr>
         <w:t>Se entregan $400.000 por el primer hijo. A partir del segundo se entrega la mitad que por el anterior. De este modo, por el segundo hijo se entregarían $200.000, $100.000 por el tercero y así sucesivamente.</w:t>
@@ -740,9 +787,13 @@
     <w:p>
       <w:pPr>
         <w:ind w:left="720"/>
-      </w:pPr>
-      <w:r>
-        <w:rPr>
+        <w:rPr>
+          <w:highlight w:val="green"/>
+        </w:rPr>
+      </w:pPr>
+      <w:r>
+        <w:rPr>
+          <w:highlight w:val="green"/>
           <w:lang w:val="es-MX"/>
         </w:rPr>
         <w:t xml:space="preserve">Cuando se presentó esta política al gerente de la empresa, éste se mostró preocupado por el posible incremento en los gastos de la compañía, y le ha pedido al área de análisis financiero que dados los datos de un empleado investigue cuál será el nuevo salario y cuánto dinero adicional requiere la compañía para pagarlo. </w:t>
@@ -759,12 +810,14 @@
         <w:rPr>
           <w:b/>
           <w:bCs/>
+          <w:highlight w:val="green"/>
           <w:lang w:val="es-MX"/>
         </w:rPr>
         <w:t>NOTA</w:t>
       </w:r>
       <w:r>
         <w:rPr>
+          <w:highlight w:val="green"/>
           <w:lang w:val="es-MX"/>
         </w:rPr>
         <w:t>: Se deben definir dos funciones: una que reciba el número de hijos de un empleado y retorne el subsidio que debe pagarse, y otra que reciba los datos de un empleado y calcule su nuevo salario</w:t>
@@ -2685,7 +2738,7 @@
 </file>
 
 <file path=customXml/itemProps1.xml><?xml version="1.0" encoding="utf-8"?>
-<ds:datastoreItem xmlns:ds="http://schemas.openxmlformats.org/officeDocument/2006/customXml" ds:itemID="{343E7E64-C002-5B4F-BF65-85A3D3718BD3}">
+<ds:datastoreItem xmlns:ds="http://schemas.openxmlformats.org/officeDocument/2006/customXml" ds:itemID="{746ED3B3-573B-6E48-B4A1-B34F4AE30E62}">
   <ds:schemaRefs>
     <ds:schemaRef ds:uri="http://schemas.openxmlformats.org/officeDocument/2006/bibliography"/>
   </ds:schemaRefs>

</xml_diff>